<commit_message>
Revisando templates e planilha de GPR
</commit_message>
<xml_diff>
--- a/Artefatos de Documentação/Processo Genérico/2-Gerencia de Projeto/Templates/Plano de Estimativas.docx
+++ b/Artefatos de Documentação/Processo Genérico/2-Gerencia de Projeto/Templates/Plano de Estimativas.docx
@@ -1,6 +1,6 @@
 
 <file path=word/document.xml><?xml version="1.0" encoding="utf-8"?>
-<w:document xmlns:wpc="http://schemas.microsoft.com/office/word/2010/wordprocessingCanvas" xmlns:mo="http://schemas.microsoft.com/office/mac/office/2008/main" xmlns:mc="http://schemas.openxmlformats.org/markup-compatibility/2006" xmlns:mv="urn:schemas-microsoft-com:mac:vml" xmlns:o="urn:schemas-microsoft-com:office:office" xmlns:r="http://schemas.openxmlformats.org/officeDocument/2006/relationships" xmlns:m="http://schemas.openxmlformats.org/officeDocument/2006/math" xmlns:v="urn:schemas-microsoft-com:vml" xmlns:wp14="http://schemas.microsoft.com/office/word/2010/wordprocessingDrawing" xmlns:wp="http://schemas.openxmlformats.org/drawingml/2006/wordprocessingDrawing" xmlns:w10="urn:schemas-microsoft-com:office:word" xmlns:w="http://schemas.openxmlformats.org/wordprocessingml/2006/main" xmlns:w14="http://schemas.microsoft.com/office/word/2010/wordml" xmlns:w15="http://schemas.microsoft.com/office/word/2012/wordml" xmlns:wpg="http://schemas.microsoft.com/office/word/2010/wordprocessingGroup" xmlns:wpi="http://schemas.microsoft.com/office/word/2010/wordprocessingInk" xmlns:wne="http://schemas.microsoft.com/office/word/2006/wordml" xmlns:wps="http://schemas.microsoft.com/office/word/2010/wordprocessingShape" mc:Ignorable="w14 w15 wp14">
+<w:document xmlns:wpc="http://schemas.microsoft.com/office/word/2010/wordprocessingCanvas" xmlns:mc="http://schemas.openxmlformats.org/markup-compatibility/2006" xmlns:o="urn:schemas-microsoft-com:office:office" xmlns:r="http://schemas.openxmlformats.org/officeDocument/2006/relationships" xmlns:m="http://schemas.openxmlformats.org/officeDocument/2006/math" xmlns:v="urn:schemas-microsoft-com:vml" xmlns:wp14="http://schemas.microsoft.com/office/word/2010/wordprocessingDrawing" xmlns:wp="http://schemas.openxmlformats.org/drawingml/2006/wordprocessingDrawing" xmlns:w10="urn:schemas-microsoft-com:office:word" xmlns:w="http://schemas.openxmlformats.org/wordprocessingml/2006/main" xmlns:w14="http://schemas.microsoft.com/office/word/2010/wordml" xmlns:w15="http://schemas.microsoft.com/office/word/2012/wordml" xmlns:wpg="http://schemas.microsoft.com/office/word/2010/wordprocessingGroup" xmlns:wpi="http://schemas.microsoft.com/office/word/2010/wordprocessingInk" xmlns:wne="http://schemas.microsoft.com/office/word/2006/wordml" xmlns:wps="http://schemas.microsoft.com/office/word/2010/wordprocessingShape" mc:Ignorable="w14 w15 wp14">
   <w:body>
     <w:p>
       <w:pPr>
@@ -86,547 +86,686 @@
         </w:rPr>
         <w:t xml:space="preserve"> tem como propósito fazer as estimativas, mesmo que iniciais, de tudo que compreende o projeto. Desde esforço, recursos de todos os tipos até custo do projeto esse documento tratará e tentará ser o mais correto possível</w:t>
       </w:r>
+    </w:p>
+    <w:p>
+      <w:pPr>
+        <w:rPr>
+          <w:rFonts w:ascii="Arial" w:hAnsi="Arial" w:cs="Arial"/>
+        </w:rPr>
+      </w:pPr>
+    </w:p>
+    <w:p>
+      <w:pPr>
+        <w:outlineLvl w:val="0"/>
+        <w:rPr>
+          <w:rFonts w:ascii="Arial" w:hAnsi="Arial" w:cs="Arial"/>
+          <w:b/>
+          <w:sz w:val="32"/>
+          <w:szCs w:val="32"/>
+        </w:rPr>
+      </w:pPr>
+      <w:r>
+        <w:rPr>
+          <w:rFonts w:ascii="Arial" w:hAnsi="Arial" w:cs="Arial"/>
+          <w:b/>
+          <w:sz w:val="32"/>
+          <w:szCs w:val="32"/>
+        </w:rPr>
+        <w:t>2. Estimativas</w:t>
+      </w:r>
+    </w:p>
+    <w:p>
+      <w:pPr>
+        <w:rPr>
+          <w:rFonts w:ascii="Arial" w:hAnsi="Arial" w:cs="Arial"/>
+          <w:b/>
+          <w:sz w:val="32"/>
+          <w:szCs w:val="32"/>
+        </w:rPr>
+      </w:pPr>
+    </w:p>
+    <w:p>
+      <w:pPr>
+        <w:pStyle w:val="Ttulo2"/>
+        <w:rPr>
+          <w:rFonts w:ascii="Arial" w:hAnsi="Arial" w:cs="Arial"/>
+          <w:b/>
+          <w:color w:val="auto"/>
+          <w:sz w:val="32"/>
+          <w:szCs w:val="32"/>
+        </w:rPr>
+      </w:pPr>
+      <w:r>
+        <w:rPr>
+          <w:rFonts w:ascii="Arial" w:hAnsi="Arial" w:cs="Arial"/>
+          <w:b/>
+          <w:color w:val="auto"/>
+          <w:sz w:val="32"/>
+          <w:szCs w:val="32"/>
+        </w:rPr>
+        <w:t>2.1 Estimar Esforço</w:t>
+      </w:r>
+    </w:p>
+    <w:p>
+      <w:pPr>
+        <w:rPr>
+          <w:rFonts w:ascii="Arial" w:hAnsi="Arial" w:cs="Arial"/>
+        </w:rPr>
+      </w:pPr>
+      <w:r>
+        <w:rPr>
+          <w:rFonts w:ascii="Arial" w:hAnsi="Arial" w:cs="Arial"/>
+          <w:b/>
+          <w:sz w:val="32"/>
+          <w:szCs w:val="32"/>
+        </w:rPr>
+        <w:tab/>
+      </w:r>
+      <w:r>
+        <w:rPr>
+          <w:rFonts w:ascii="Arial" w:hAnsi="Arial" w:cs="Arial"/>
+        </w:rPr>
+        <w:t xml:space="preserve">Estimar esforço é estimar </w:t>
+      </w:r>
+      <w:r>
+        <w:rPr>
+          <w:rFonts w:ascii="Arial" w:hAnsi="Arial" w:cs="Arial"/>
+        </w:rPr>
+        <w:t>o quanto deve-se somar esforços para completar alguma atividade do projeto, bem como a sua prioridade com relação as outras</w:t>
+      </w:r>
+      <w:r>
+        <w:rPr>
+          <w:rFonts w:ascii="Arial" w:hAnsi="Arial" w:cs="Arial"/>
+        </w:rPr>
+        <w:t>.</w:t>
+      </w:r>
+      <w:r>
+        <w:rPr>
+          <w:rFonts w:ascii="Arial" w:hAnsi="Arial" w:cs="Arial"/>
+        </w:rPr>
+        <w:t xml:space="preserve"> O esforço leva em conta o escopo do projeto, o ciclo de vida escolhido, a competência da equipe de desenvolvimento e os produtos a serem desenvolvidos.</w:t>
+      </w:r>
+    </w:p>
+    <w:p>
+      <w:pPr>
+        <w:rPr>
+          <w:rFonts w:ascii="Arial" w:hAnsi="Arial" w:cs="Arial"/>
+        </w:rPr>
+      </w:pPr>
+    </w:p>
+    <w:p>
+      <w:pPr>
+        <w:ind w:left="426"/>
+        <w:rPr>
+          <w:rFonts w:ascii="Arial" w:hAnsi="Arial" w:cs="Arial"/>
+        </w:rPr>
+      </w:pPr>
+      <w:r>
+        <w:rPr>
+          <w:rFonts w:ascii="Arial" w:hAnsi="Arial" w:cs="Arial"/>
+        </w:rPr>
+        <w:tab/>
+        <w:t>&lt;</w:t>
+      </w:r>
+      <w:proofErr w:type="gramStart"/>
+      <w:r>
+        <w:rPr>
+          <w:rFonts w:ascii="Arial" w:hAnsi="Arial" w:cs="Arial"/>
+        </w:rPr>
+        <w:t>&lt;Aqui</w:t>
+      </w:r>
+      <w:proofErr w:type="gramEnd"/>
+      <w:r>
+        <w:rPr>
+          <w:rFonts w:ascii="Arial" w:hAnsi="Arial" w:cs="Arial"/>
+        </w:rPr>
+        <w:t xml:space="preserve"> serão feitas as estimativas de esforço. Será divido em áreas de processo, ou seja, cada área de processo terá seu esforço estimado</w:t>
+      </w:r>
+      <w:r>
+        <w:rPr>
+          <w:rFonts w:ascii="Arial" w:hAnsi="Arial" w:cs="Arial"/>
+        </w:rPr>
+        <w:t xml:space="preserve"> e sua prioridade </w:t>
+      </w:r>
+      <w:proofErr w:type="gramStart"/>
+      <w:r>
+        <w:rPr>
+          <w:rFonts w:ascii="Arial" w:hAnsi="Arial" w:cs="Arial"/>
+        </w:rPr>
+        <w:t>estimada</w:t>
+      </w:r>
+      <w:r>
+        <w:rPr>
+          <w:rFonts w:ascii="Arial" w:hAnsi="Arial" w:cs="Arial"/>
+        </w:rPr>
+        <w:t>.&gt;</w:t>
+      </w:r>
+      <w:proofErr w:type="gramEnd"/>
+      <w:r>
+        <w:rPr>
+          <w:rFonts w:ascii="Arial" w:hAnsi="Arial" w:cs="Arial"/>
+        </w:rPr>
+        <w:t>&gt;</w:t>
+      </w:r>
+    </w:p>
+    <w:p>
+      <w:pPr>
+        <w:ind w:left="426"/>
+        <w:rPr>
+          <w:rFonts w:ascii="Arial" w:hAnsi="Arial" w:cs="Arial"/>
+        </w:rPr>
+      </w:pPr>
+    </w:p>
+    <w:p>
+      <w:pPr>
+        <w:pStyle w:val="Ttulo2"/>
+        <w:rPr>
+          <w:rFonts w:ascii="Arial" w:hAnsi="Arial" w:cs="Arial"/>
+          <w:b/>
+          <w:color w:val="auto"/>
+          <w:sz w:val="32"/>
+          <w:szCs w:val="32"/>
+        </w:rPr>
+      </w:pPr>
+      <w:r>
+        <w:rPr>
+          <w:rFonts w:ascii="Arial" w:hAnsi="Arial" w:cs="Arial"/>
+          <w:b/>
+          <w:color w:val="auto"/>
+          <w:sz w:val="32"/>
+          <w:szCs w:val="32"/>
+        </w:rPr>
+        <w:t>2.2 Estimar Recursos</w:t>
+      </w:r>
+    </w:p>
+    <w:p>
+      <w:pPr>
+        <w:rPr>
+          <w:rFonts w:ascii="Arial" w:hAnsi="Arial" w:cs="Arial"/>
+          <w:b/>
+          <w:sz w:val="32"/>
+          <w:szCs w:val="32"/>
+        </w:rPr>
+      </w:pPr>
+    </w:p>
+    <w:p>
+      <w:pPr>
+        <w:pStyle w:val="Ttulo3"/>
+        <w:rPr>
+          <w:rFonts w:ascii="Arial" w:hAnsi="Arial" w:cs="Arial"/>
+          <w:b/>
+          <w:color w:val="auto"/>
+          <w:sz w:val="32"/>
+          <w:szCs w:val="32"/>
+        </w:rPr>
+      </w:pPr>
+      <w:r>
+        <w:rPr>
+          <w:rFonts w:ascii="Arial" w:hAnsi="Arial" w:cs="Arial"/>
+          <w:b/>
+          <w:color w:val="auto"/>
+          <w:sz w:val="32"/>
+          <w:szCs w:val="32"/>
+        </w:rPr>
+        <w:t>2.2.1 Estimar Recursos Ambientais</w:t>
+      </w:r>
+    </w:p>
+    <w:p>
+      <w:pPr>
+        <w:rPr>
+          <w:rFonts w:ascii="Arial" w:hAnsi="Arial" w:cs="Arial"/>
+        </w:rPr>
+      </w:pPr>
+      <w:r>
+        <w:rPr>
+          <w:rFonts w:ascii="Arial" w:hAnsi="Arial" w:cs="Arial"/>
+          <w:b/>
+          <w:sz w:val="32"/>
+          <w:szCs w:val="32"/>
+        </w:rPr>
+        <w:tab/>
+      </w:r>
+      <w:r>
+        <w:rPr>
+          <w:rFonts w:ascii="Arial" w:hAnsi="Arial" w:cs="Arial"/>
+        </w:rPr>
+        <w:t xml:space="preserve">Os recursos ambientais são de fundamental importância no projeto, já que salas de reuniões, ambientes de desenvolvimento, e outras áreas são necessárias para que todos possam trabalhar. </w:t>
+      </w:r>
+    </w:p>
+    <w:p>
+      <w:pPr>
+        <w:rPr>
+          <w:rFonts w:ascii="Arial" w:hAnsi="Arial" w:cs="Arial"/>
+        </w:rPr>
+      </w:pPr>
+    </w:p>
+    <w:p>
+      <w:pPr>
+        <w:rPr>
+          <w:rFonts w:ascii="Arial" w:hAnsi="Arial" w:cs="Arial"/>
+        </w:rPr>
+      </w:pPr>
+      <w:r>
+        <w:rPr>
+          <w:rFonts w:ascii="Arial" w:hAnsi="Arial" w:cs="Arial"/>
+        </w:rPr>
+        <w:tab/>
+        <w:t>&lt;</w:t>
+      </w:r>
+      <w:proofErr w:type="gramStart"/>
+      <w:r>
+        <w:rPr>
+          <w:rFonts w:ascii="Arial" w:hAnsi="Arial" w:cs="Arial"/>
+        </w:rPr>
+        <w:t>&lt;Aqui</w:t>
+      </w:r>
+      <w:proofErr w:type="gramEnd"/>
+      <w:r>
+        <w:rPr>
+          <w:rFonts w:ascii="Arial" w:hAnsi="Arial" w:cs="Arial"/>
+        </w:rPr>
+        <w:t xml:space="preserve"> serão feitas estimativas e descrições dos ambientes necessários para cada área do processo&gt;&gt;</w:t>
+      </w:r>
+    </w:p>
+    <w:p>
+      <w:pPr>
+        <w:rPr>
+          <w:rFonts w:ascii="Arial" w:hAnsi="Arial" w:cs="Arial"/>
+        </w:rPr>
+      </w:pPr>
+    </w:p>
+    <w:p>
+      <w:pPr>
+        <w:pStyle w:val="Ttulo3"/>
+        <w:rPr>
+          <w:rFonts w:ascii="Arial" w:hAnsi="Arial" w:cs="Arial"/>
+          <w:b/>
+          <w:color w:val="auto"/>
+          <w:sz w:val="32"/>
+          <w:szCs w:val="32"/>
+        </w:rPr>
+      </w:pPr>
+      <w:r>
+        <w:rPr>
+          <w:rFonts w:ascii="Arial" w:hAnsi="Arial" w:cs="Arial"/>
+          <w:b/>
+          <w:color w:val="auto"/>
+          <w:sz w:val="32"/>
+          <w:szCs w:val="32"/>
+        </w:rPr>
+        <w:t>2.2.2 Estimar Recursos Materiais</w:t>
+      </w:r>
+    </w:p>
+    <w:p>
+      <w:pPr>
+        <w:rPr>
+          <w:rFonts w:ascii="Arial" w:hAnsi="Arial" w:cs="Arial"/>
+        </w:rPr>
+      </w:pPr>
+      <w:r>
+        <w:rPr>
+          <w:rFonts w:ascii="Arial" w:hAnsi="Arial" w:cs="Arial"/>
+          <w:b/>
+          <w:sz w:val="32"/>
+          <w:szCs w:val="32"/>
+        </w:rPr>
+        <w:tab/>
+      </w:r>
+      <w:r>
+        <w:rPr>
+          <w:rFonts w:ascii="Arial" w:hAnsi="Arial" w:cs="Arial"/>
+        </w:rPr>
+        <w:t>Recursos materiais são os recursos utilizados nos ambientes de trabalho. Como por exemplo computadores, lousas digitais, equipamentos para videoconferência, entre outros.</w:t>
+      </w:r>
+    </w:p>
+    <w:p>
+      <w:pPr>
+        <w:rPr>
+          <w:rFonts w:ascii="Arial" w:hAnsi="Arial" w:cs="Arial"/>
+        </w:rPr>
+      </w:pPr>
+    </w:p>
+    <w:p>
+      <w:pPr>
+        <w:rPr>
+          <w:rFonts w:ascii="Arial" w:hAnsi="Arial" w:cs="Arial"/>
+        </w:rPr>
+      </w:pPr>
+      <w:r>
+        <w:rPr>
+          <w:rFonts w:ascii="Arial" w:hAnsi="Arial" w:cs="Arial"/>
+        </w:rPr>
+        <w:tab/>
+        <w:t>&lt;</w:t>
+      </w:r>
+      <w:proofErr w:type="gramStart"/>
+      <w:r>
+        <w:rPr>
+          <w:rFonts w:ascii="Arial" w:hAnsi="Arial" w:cs="Arial"/>
+        </w:rPr>
+        <w:t>&lt;Aqui</w:t>
+      </w:r>
+      <w:proofErr w:type="gramEnd"/>
+      <w:r>
+        <w:rPr>
+          <w:rFonts w:ascii="Arial" w:hAnsi="Arial" w:cs="Arial"/>
+        </w:rPr>
+        <w:t xml:space="preserve"> serão descritos recursos matérias necessários para o </w:t>
+      </w:r>
+      <w:proofErr w:type="spellStart"/>
+      <w:r>
+        <w:rPr>
+          <w:rFonts w:ascii="Arial" w:hAnsi="Arial" w:cs="Arial"/>
+        </w:rPr>
+        <w:t>proejto</w:t>
+      </w:r>
+      <w:proofErr w:type="spellEnd"/>
+      <w:r>
+        <w:rPr>
+          <w:rFonts w:ascii="Arial" w:hAnsi="Arial" w:cs="Arial"/>
+        </w:rPr>
+        <w:t>&gt;&gt;</w:t>
+      </w:r>
+    </w:p>
+    <w:p>
+      <w:pPr>
+        <w:rPr>
+          <w:rFonts w:ascii="Arial" w:hAnsi="Arial" w:cs="Arial"/>
+        </w:rPr>
+      </w:pPr>
+    </w:p>
+    <w:p>
+      <w:pPr>
+        <w:pStyle w:val="Ttulo3"/>
+        <w:rPr>
+          <w:rFonts w:ascii="Arial" w:hAnsi="Arial" w:cs="Arial"/>
+          <w:b/>
+          <w:color w:val="auto"/>
+          <w:sz w:val="32"/>
+          <w:szCs w:val="32"/>
+        </w:rPr>
+      </w:pPr>
+      <w:r>
+        <w:rPr>
+          <w:rFonts w:ascii="Arial" w:hAnsi="Arial" w:cs="Arial"/>
+          <w:b/>
+          <w:color w:val="auto"/>
+          <w:sz w:val="32"/>
+          <w:szCs w:val="32"/>
+        </w:rPr>
+        <w:t>2.2.3 Estimar Recursos Humanos</w:t>
+      </w:r>
+    </w:p>
+    <w:p>
+      <w:pPr>
+        <w:rPr>
+          <w:rFonts w:ascii="Arial" w:hAnsi="Arial" w:cs="Arial"/>
+          <w:lang w:eastAsia="pt-BR"/>
+        </w:rPr>
+      </w:pPr>
+      <w:r>
+        <w:rPr>
+          <w:rFonts w:ascii="Arial" w:hAnsi="Arial" w:cs="Arial"/>
+          <w:b/>
+          <w:sz w:val="32"/>
+          <w:szCs w:val="32"/>
+        </w:rPr>
+        <w:tab/>
+      </w:r>
+      <w:r>
+        <w:rPr>
+          <w:rFonts w:ascii="Arial" w:hAnsi="Arial" w:cs="Arial"/>
+          <w:lang w:eastAsia="pt-BR"/>
+        </w:rPr>
+        <w:t>Planejar o gerenciamento dos recursos humanos tem como objetivo identificar e documentar as funções, responsabilidades, competências necessárias e relações hierárquicas.</w:t>
+      </w:r>
+    </w:p>
+    <w:p>
+      <w:pPr>
+        <w:rPr>
+          <w:rFonts w:ascii="Arial" w:hAnsi="Arial" w:cs="Arial"/>
+          <w:lang w:eastAsia="pt-BR"/>
+        </w:rPr>
+      </w:pPr>
+    </w:p>
+    <w:p>
+      <w:pPr>
+        <w:rPr>
+          <w:rFonts w:ascii="Arial" w:hAnsi="Arial" w:cs="Arial"/>
+          <w:lang w:eastAsia="pt-BR"/>
+        </w:rPr>
+      </w:pPr>
+      <w:r>
+        <w:rPr>
+          <w:rFonts w:ascii="Arial" w:hAnsi="Arial" w:cs="Arial"/>
+          <w:lang w:eastAsia="pt-BR"/>
+        </w:rPr>
+        <w:tab/>
+        <w:t>&lt;</w:t>
+      </w:r>
+      <w:proofErr w:type="gramStart"/>
+      <w:r>
+        <w:rPr>
+          <w:rFonts w:ascii="Arial" w:hAnsi="Arial" w:cs="Arial"/>
+          <w:lang w:eastAsia="pt-BR"/>
+        </w:rPr>
+        <w:t>&lt;Aqui</w:t>
+      </w:r>
+      <w:proofErr w:type="gramEnd"/>
+      <w:r>
+        <w:rPr>
+          <w:rFonts w:ascii="Arial" w:hAnsi="Arial" w:cs="Arial"/>
+          <w:lang w:eastAsia="pt-BR"/>
+        </w:rPr>
+        <w:t xml:space="preserve"> será feito uma tabela de acordo com a área de processo estimando os recursos humanos </w:t>
+      </w:r>
+      <w:r>
+        <w:rPr>
+          <w:rFonts w:ascii="Arial" w:hAnsi="Arial" w:cs="Arial"/>
+          <w:lang w:eastAsia="pt-BR"/>
+        </w:rPr>
+        <w:t xml:space="preserve">necessários. Além disso as funções e responsabilidades de cada </w:t>
+      </w:r>
+      <w:proofErr w:type="gramStart"/>
+      <w:r>
+        <w:rPr>
+          <w:rFonts w:ascii="Arial" w:hAnsi="Arial" w:cs="Arial"/>
+          <w:lang w:eastAsia="pt-BR"/>
+        </w:rPr>
+        <w:t>função.&gt;</w:t>
+      </w:r>
+      <w:proofErr w:type="gramEnd"/>
+      <w:r>
+        <w:rPr>
+          <w:rFonts w:ascii="Arial" w:hAnsi="Arial" w:cs="Arial"/>
+          <w:lang w:eastAsia="pt-BR"/>
+        </w:rPr>
+        <w:t>&gt;</w:t>
+      </w:r>
+    </w:p>
+    <w:p>
+      <w:pPr>
+        <w:rPr>
+          <w:rFonts w:ascii="Arial" w:hAnsi="Arial" w:cs="Arial"/>
+        </w:rPr>
+      </w:pPr>
+    </w:p>
+    <w:p>
+      <w:pPr>
+        <w:pStyle w:val="Ttulo2"/>
+        <w:rPr>
+          <w:rFonts w:ascii="Arial" w:hAnsi="Arial" w:cs="Arial"/>
+          <w:b/>
+          <w:color w:val="auto"/>
+          <w:sz w:val="32"/>
+          <w:szCs w:val="32"/>
+        </w:rPr>
+      </w:pPr>
+      <w:r>
+        <w:rPr>
+          <w:rFonts w:ascii="Arial" w:hAnsi="Arial" w:cs="Arial"/>
+          <w:b/>
+          <w:color w:val="auto"/>
+          <w:sz w:val="32"/>
+          <w:szCs w:val="32"/>
+        </w:rPr>
+        <w:lastRenderedPageBreak/>
+        <w:t>2.3 Estimar Custo</w:t>
+      </w:r>
+    </w:p>
+    <w:p>
+      <w:pPr>
+        <w:rPr>
+          <w:rFonts w:ascii="Arial" w:hAnsi="Arial" w:cs="Arial"/>
+          <w:lang w:eastAsia="pt-BR"/>
+        </w:rPr>
+      </w:pPr>
+      <w:r>
+        <w:rPr>
+          <w:rFonts w:ascii="Arial" w:hAnsi="Arial" w:cs="Arial"/>
+          <w:b/>
+          <w:sz w:val="32"/>
+          <w:szCs w:val="32"/>
+        </w:rPr>
+        <w:tab/>
+      </w:r>
+      <w:r>
+        <w:rPr>
+          <w:rFonts w:ascii="Arial" w:hAnsi="Arial" w:cs="Arial"/>
+          <w:lang w:eastAsia="pt-BR"/>
+        </w:rPr>
+        <w:t>Estimar os Custos tem como objetivo desenvolver uma estimativa dos custos dos recursos necessários para executar as atividades do projeto. Esse custo é expresso em moeda, e leva em consideração: mão-de-obra, materiais, instalações, gerenciamento do projeto, custos extras.</w:t>
+      </w:r>
+    </w:p>
+    <w:p>
+      <w:pPr>
+        <w:rPr>
+          <w:rFonts w:ascii="Arial" w:hAnsi="Arial" w:cs="Arial"/>
+          <w:lang w:eastAsia="pt-BR"/>
+        </w:rPr>
+      </w:pPr>
+      <w:r>
+        <w:rPr>
+          <w:rFonts w:ascii="Arial" w:hAnsi="Arial" w:cs="Arial"/>
+          <w:lang w:eastAsia="pt-BR"/>
+        </w:rPr>
+        <w:tab/>
+        <w:t>&lt;</w:t>
+      </w:r>
+      <w:proofErr w:type="gramStart"/>
+      <w:r>
+        <w:rPr>
+          <w:rFonts w:ascii="Arial" w:hAnsi="Arial" w:cs="Arial"/>
+          <w:lang w:eastAsia="pt-BR"/>
+        </w:rPr>
+        <w:t>&lt;Aqui</w:t>
+      </w:r>
+      <w:proofErr w:type="gramEnd"/>
+      <w:r>
+        <w:rPr>
+          <w:rFonts w:ascii="Arial" w:hAnsi="Arial" w:cs="Arial"/>
+          <w:lang w:eastAsia="pt-BR"/>
+        </w:rPr>
+        <w:t xml:space="preserve"> será feita uma estimativa de custo total do projeto&gt;&gt;</w:t>
+      </w:r>
+    </w:p>
+    <w:p>
+      <w:pPr>
+        <w:rPr>
+          <w:rFonts w:ascii="Arial" w:hAnsi="Arial" w:cs="Arial"/>
+          <w:lang w:eastAsia="pt-BR"/>
+        </w:rPr>
+      </w:pPr>
+    </w:p>
+    <w:p>
+      <w:pPr>
+        <w:outlineLvl w:val="0"/>
+        <w:rPr>
+          <w:rFonts w:ascii="Arial" w:hAnsi="Arial" w:cs="Arial"/>
+          <w:b/>
+          <w:sz w:val="32"/>
+          <w:szCs w:val="32"/>
+        </w:rPr>
+      </w:pPr>
+      <w:r>
+        <w:rPr>
+          <w:rFonts w:ascii="Arial" w:hAnsi="Arial" w:cs="Arial"/>
+          <w:b/>
+          <w:sz w:val="32"/>
+          <w:szCs w:val="32"/>
+        </w:rPr>
+        <w:t>3. Aprovação</w:t>
+      </w:r>
+    </w:p>
+    <w:p>
+      <w:pPr>
+        <w:rPr>
+          <w:rFonts w:ascii="Arial" w:hAnsi="Arial" w:cs="Arial"/>
+          <w:b/>
+          <w:sz w:val="32"/>
+          <w:szCs w:val="32"/>
+        </w:rPr>
+      </w:pPr>
+    </w:p>
+    <w:p>
+      <w:pPr>
+        <w:rPr>
+          <w:rFonts w:ascii="Arial" w:hAnsi="Arial" w:cs="Arial"/>
+        </w:rPr>
+      </w:pPr>
+      <w:r>
+        <w:rPr>
+          <w:rFonts w:ascii="Arial" w:hAnsi="Arial" w:cs="Arial"/>
+          <w:b/>
+          <w:sz w:val="32"/>
+          <w:szCs w:val="32"/>
+        </w:rPr>
+        <w:tab/>
+      </w:r>
+      <w:r>
+        <w:rPr>
+          <w:rFonts w:ascii="Arial" w:hAnsi="Arial" w:cs="Arial"/>
+        </w:rPr>
+        <w:t xml:space="preserve">&lt;&lt;Aqui será feita a aprovação pelos </w:t>
+      </w:r>
+      <w:proofErr w:type="spellStart"/>
+      <w:r>
+        <w:rPr>
+          <w:rFonts w:ascii="Arial" w:hAnsi="Arial" w:cs="Arial"/>
+        </w:rPr>
+        <w:t>stakeholders</w:t>
+      </w:r>
+      <w:proofErr w:type="spellEnd"/>
+      <w:r>
+        <w:rPr>
+          <w:rFonts w:ascii="Arial" w:hAnsi="Arial" w:cs="Arial"/>
+        </w:rPr>
+        <w:t xml:space="preserve"> do projeto sobre o plano de </w:t>
+      </w:r>
+      <w:proofErr w:type="gramStart"/>
+      <w:r>
+        <w:rPr>
+          <w:rFonts w:ascii="Arial" w:hAnsi="Arial" w:cs="Arial"/>
+        </w:rPr>
+        <w:t>estimativas.&gt;</w:t>
+      </w:r>
+      <w:proofErr w:type="gramEnd"/>
+      <w:r>
+        <w:rPr>
+          <w:rFonts w:ascii="Arial" w:hAnsi="Arial" w:cs="Arial"/>
+        </w:rPr>
+        <w:t>&gt;</w:t>
+      </w:r>
+    </w:p>
+    <w:p>
+      <w:pPr>
+        <w:rPr>
+          <w:rFonts w:ascii="Arial" w:hAnsi="Arial" w:cs="Arial"/>
+          <w:b/>
+        </w:rPr>
+      </w:pPr>
       <w:bookmarkStart w:id="0" w:name="_GoBack"/>
       <w:bookmarkEnd w:id="0"/>
-    </w:p>
-    <w:p>
-      <w:pPr>
-        <w:rPr>
-          <w:rFonts w:ascii="Arial" w:hAnsi="Arial" w:cs="Arial"/>
-        </w:rPr>
-      </w:pPr>
-    </w:p>
-    <w:p>
-      <w:pPr>
-        <w:outlineLvl w:val="0"/>
-        <w:rPr>
-          <w:rFonts w:ascii="Arial" w:hAnsi="Arial" w:cs="Arial"/>
-          <w:b/>
-          <w:sz w:val="32"/>
-          <w:szCs w:val="32"/>
-        </w:rPr>
-      </w:pPr>
-      <w:r>
-        <w:rPr>
-          <w:rFonts w:ascii="Arial" w:hAnsi="Arial" w:cs="Arial"/>
-          <w:b/>
-          <w:sz w:val="32"/>
-          <w:szCs w:val="32"/>
-        </w:rPr>
-        <w:t>2. Estimativas</w:t>
-      </w:r>
-    </w:p>
-    <w:p>
-      <w:pPr>
-        <w:rPr>
-          <w:rFonts w:ascii="Arial" w:hAnsi="Arial" w:cs="Arial"/>
-          <w:b/>
-          <w:sz w:val="32"/>
-          <w:szCs w:val="32"/>
-        </w:rPr>
-      </w:pPr>
-    </w:p>
-    <w:p>
-      <w:pPr>
-        <w:pStyle w:val="Heading2"/>
-        <w:rPr>
-          <w:rFonts w:ascii="Arial" w:hAnsi="Arial" w:cs="Arial"/>
-          <w:b/>
-          <w:sz w:val="32"/>
-          <w:szCs w:val="32"/>
-        </w:rPr>
-      </w:pPr>
-      <w:r>
-        <w:rPr>
-          <w:rFonts w:ascii="Arial" w:hAnsi="Arial" w:cs="Arial"/>
-          <w:b/>
-          <w:sz w:val="32"/>
-          <w:szCs w:val="32"/>
-        </w:rPr>
-        <w:t>2.1 Estimar Esforço</w:t>
-      </w:r>
-    </w:p>
-    <w:p>
-      <w:pPr>
-        <w:rPr>
-          <w:rFonts w:ascii="Arial" w:hAnsi="Arial" w:cs="Arial"/>
-        </w:rPr>
-      </w:pPr>
-      <w:r>
-        <w:rPr>
-          <w:rFonts w:ascii="Arial" w:hAnsi="Arial" w:cs="Arial"/>
-          <w:b/>
-          <w:sz w:val="32"/>
-          <w:szCs w:val="32"/>
-        </w:rPr>
-        <w:tab/>
-      </w:r>
-      <w:r>
-        <w:rPr>
-          <w:rFonts w:ascii="Arial" w:hAnsi="Arial" w:cs="Arial"/>
-        </w:rPr>
-        <w:t xml:space="preserve">Estimar esforço é estimar </w:t>
-      </w:r>
-      <w:r>
-        <w:rPr>
-          <w:rFonts w:ascii="Arial" w:hAnsi="Arial" w:cs="Arial"/>
-        </w:rPr>
-        <w:t>o quanto deve-se somar esforços para completar alguma atividade do projeto, bem como a sua prioridade com relação as outras</w:t>
-      </w:r>
-      <w:r>
-        <w:rPr>
-          <w:rFonts w:ascii="Arial" w:hAnsi="Arial" w:cs="Arial"/>
-        </w:rPr>
-        <w:t>.</w:t>
-      </w:r>
-      <w:r>
-        <w:rPr>
-          <w:rFonts w:ascii="Arial" w:hAnsi="Arial" w:cs="Arial"/>
-        </w:rPr>
-        <w:t xml:space="preserve"> O esforço leva em conta o escopo do projeto, o ciclo de vida escolhido, a competência da equipe de desenvolvimento e os produtos a serem desenvolvidos.</w:t>
-      </w:r>
-    </w:p>
-    <w:p>
-      <w:pPr>
-        <w:rPr>
-          <w:rFonts w:ascii="Arial" w:hAnsi="Arial" w:cs="Arial"/>
-        </w:rPr>
-      </w:pPr>
-    </w:p>
-    <w:p>
-      <w:pPr>
-        <w:ind w:left="426"/>
-        <w:rPr>
-          <w:rFonts w:ascii="Arial" w:hAnsi="Arial" w:cs="Arial"/>
-        </w:rPr>
-      </w:pPr>
-      <w:r>
-        <w:rPr>
-          <w:rFonts w:ascii="Arial" w:hAnsi="Arial" w:cs="Arial"/>
-        </w:rPr>
-        <w:tab/>
-        <w:t>&lt;&lt;Aqui serão feitas as estimativas de esforço. Será divido em áreas de processo, ou seja, cada área de processo terá seu esforço estimado</w:t>
-      </w:r>
-      <w:r>
-        <w:rPr>
-          <w:rFonts w:ascii="Arial" w:hAnsi="Arial" w:cs="Arial"/>
-        </w:rPr>
-        <w:t xml:space="preserve"> e sua prioridade estimada</w:t>
-      </w:r>
-      <w:r>
-        <w:rPr>
-          <w:rFonts w:ascii="Arial" w:hAnsi="Arial" w:cs="Arial"/>
-        </w:rPr>
-        <w:t>.&gt;&gt;</w:t>
-      </w:r>
-    </w:p>
-    <w:p>
-      <w:pPr>
-        <w:ind w:left="426"/>
-        <w:rPr>
-          <w:rFonts w:ascii="Arial" w:hAnsi="Arial" w:cs="Arial"/>
-        </w:rPr>
-      </w:pPr>
-    </w:p>
-    <w:p>
-      <w:pPr>
-        <w:pStyle w:val="Heading2"/>
-        <w:rPr>
-          <w:rFonts w:ascii="Arial" w:hAnsi="Arial" w:cs="Arial"/>
-          <w:b/>
-          <w:sz w:val="32"/>
-          <w:szCs w:val="32"/>
-        </w:rPr>
-      </w:pPr>
-      <w:r>
-        <w:rPr>
-          <w:rFonts w:ascii="Arial" w:hAnsi="Arial" w:cs="Arial"/>
-          <w:b/>
-          <w:sz w:val="32"/>
-          <w:szCs w:val="32"/>
-        </w:rPr>
-        <w:t>2.2 Estimar Recursos</w:t>
-      </w:r>
-    </w:p>
-    <w:p>
-      <w:pPr>
-        <w:rPr>
-          <w:rFonts w:ascii="Arial" w:hAnsi="Arial" w:cs="Arial"/>
-          <w:b/>
-          <w:sz w:val="32"/>
-          <w:szCs w:val="32"/>
-        </w:rPr>
-      </w:pPr>
-    </w:p>
-    <w:p>
-      <w:pPr>
-        <w:pStyle w:val="Heading3"/>
-        <w:rPr>
-          <w:rFonts w:ascii="Arial" w:hAnsi="Arial" w:cs="Arial"/>
-          <w:b/>
-          <w:sz w:val="32"/>
-          <w:szCs w:val="32"/>
-        </w:rPr>
-      </w:pPr>
-      <w:r>
-        <w:rPr>
-          <w:rFonts w:ascii="Arial" w:hAnsi="Arial" w:cs="Arial"/>
-          <w:b/>
-          <w:sz w:val="32"/>
-          <w:szCs w:val="32"/>
-        </w:rPr>
-        <w:t>2.2.1 Estimar Recursos Ambientais</w:t>
-      </w:r>
-    </w:p>
-    <w:p>
-      <w:pPr>
-        <w:rPr>
-          <w:rFonts w:ascii="Arial" w:hAnsi="Arial" w:cs="Arial"/>
-        </w:rPr>
-      </w:pPr>
-      <w:r>
-        <w:rPr>
-          <w:rFonts w:ascii="Arial" w:hAnsi="Arial" w:cs="Arial"/>
-          <w:b/>
-          <w:sz w:val="32"/>
-          <w:szCs w:val="32"/>
-        </w:rPr>
-        <w:tab/>
-      </w:r>
-      <w:r>
-        <w:rPr>
-          <w:rFonts w:ascii="Arial" w:hAnsi="Arial" w:cs="Arial"/>
-        </w:rPr>
-        <w:t xml:space="preserve">Os recursos ambientais são de fundamental importância no projeto, já que salas de reuniões, ambientes de desenvolvimento, e outras áreas são necessárias para que todos possam trabalhar. </w:t>
-      </w:r>
-    </w:p>
-    <w:p>
-      <w:pPr>
-        <w:rPr>
-          <w:rFonts w:ascii="Arial" w:hAnsi="Arial" w:cs="Arial"/>
-        </w:rPr>
-      </w:pPr>
-    </w:p>
-    <w:p>
-      <w:pPr>
-        <w:rPr>
-          <w:rFonts w:ascii="Arial" w:hAnsi="Arial" w:cs="Arial"/>
-        </w:rPr>
-      </w:pPr>
-      <w:r>
-        <w:rPr>
-          <w:rFonts w:ascii="Arial" w:hAnsi="Arial" w:cs="Arial"/>
-        </w:rPr>
-        <w:tab/>
-        <w:t>&lt;&lt;Aqui serão feitas estimativas e descrições dos ambientes necessários para cada área do processo&gt;&gt;</w:t>
-      </w:r>
-    </w:p>
-    <w:p>
-      <w:pPr>
-        <w:rPr>
-          <w:rFonts w:ascii="Arial" w:hAnsi="Arial" w:cs="Arial"/>
-        </w:rPr>
-      </w:pPr>
-    </w:p>
-    <w:p>
-      <w:pPr>
-        <w:pStyle w:val="Heading3"/>
-        <w:rPr>
-          <w:rFonts w:ascii="Arial" w:hAnsi="Arial" w:cs="Arial"/>
-          <w:b/>
-          <w:sz w:val="32"/>
-          <w:szCs w:val="32"/>
-        </w:rPr>
-      </w:pPr>
-      <w:r>
-        <w:rPr>
-          <w:rFonts w:ascii="Arial" w:hAnsi="Arial" w:cs="Arial"/>
-          <w:b/>
-          <w:sz w:val="32"/>
-          <w:szCs w:val="32"/>
-        </w:rPr>
-        <w:t>2.2.2 Estimar Recursos Materiais</w:t>
-      </w:r>
-    </w:p>
-    <w:p>
-      <w:pPr>
-        <w:rPr>
-          <w:rFonts w:ascii="Arial" w:hAnsi="Arial" w:cs="Arial"/>
-        </w:rPr>
-      </w:pPr>
-      <w:r>
-        <w:rPr>
-          <w:rFonts w:ascii="Arial" w:hAnsi="Arial" w:cs="Arial"/>
-          <w:b/>
-          <w:sz w:val="32"/>
-          <w:szCs w:val="32"/>
-        </w:rPr>
-        <w:tab/>
-      </w:r>
-      <w:r>
-        <w:rPr>
-          <w:rFonts w:ascii="Arial" w:hAnsi="Arial" w:cs="Arial"/>
-        </w:rPr>
-        <w:t>Recursos materiais são os recursos utilizados nos ambientes de trabalho. Como por exemplo computadores, lousas digitais, equipamentos para videoconferência, entre outros.</w:t>
-      </w:r>
-    </w:p>
-    <w:p>
-      <w:pPr>
-        <w:rPr>
-          <w:rFonts w:ascii="Arial" w:hAnsi="Arial" w:cs="Arial"/>
-        </w:rPr>
-      </w:pPr>
-    </w:p>
-    <w:p>
-      <w:pPr>
-        <w:rPr>
-          <w:rFonts w:ascii="Arial" w:hAnsi="Arial" w:cs="Arial"/>
-        </w:rPr>
-      </w:pPr>
-      <w:r>
-        <w:rPr>
-          <w:rFonts w:ascii="Arial" w:hAnsi="Arial" w:cs="Arial"/>
-        </w:rPr>
-        <w:tab/>
-        <w:t>&lt;&lt;Aqui serão descritos recursos matérias necessários para o proejto&gt;&gt;</w:t>
-      </w:r>
-    </w:p>
-    <w:p>
-      <w:pPr>
-        <w:rPr>
-          <w:rFonts w:ascii="Arial" w:hAnsi="Arial" w:cs="Arial"/>
-        </w:rPr>
-      </w:pPr>
-    </w:p>
-    <w:p>
-      <w:pPr>
-        <w:pStyle w:val="Heading3"/>
-        <w:rPr>
-          <w:rFonts w:ascii="Arial" w:hAnsi="Arial" w:cs="Arial"/>
-          <w:b/>
-          <w:sz w:val="32"/>
-          <w:szCs w:val="32"/>
-        </w:rPr>
-      </w:pPr>
-      <w:r>
-        <w:rPr>
-          <w:rFonts w:ascii="Arial" w:hAnsi="Arial" w:cs="Arial"/>
-          <w:b/>
-          <w:sz w:val="32"/>
-          <w:szCs w:val="32"/>
-        </w:rPr>
-        <w:t>2.2.3 Estimar Recursos Humanos</w:t>
-      </w:r>
-    </w:p>
-    <w:p>
-      <w:pPr>
-        <w:rPr>
-          <w:rFonts w:ascii="Arial" w:hAnsi="Arial" w:cs="Arial"/>
-          <w:color w:val="212E35"/>
-          <w:lang w:eastAsia="pt-BR"/>
-        </w:rPr>
-      </w:pPr>
-      <w:r>
-        <w:rPr>
-          <w:rFonts w:ascii="Arial" w:hAnsi="Arial" w:cs="Arial"/>
-          <w:b/>
-          <w:sz w:val="32"/>
-          <w:szCs w:val="32"/>
-        </w:rPr>
-        <w:tab/>
-      </w:r>
-      <w:r>
-        <w:rPr>
-          <w:rFonts w:ascii="Arial" w:hAnsi="Arial" w:cs="Arial"/>
-          <w:color w:val="212E35"/>
-          <w:lang w:eastAsia="pt-BR"/>
-        </w:rPr>
-        <w:t>Planejar o gerenciamento dos recursos humanos tem como objetivo identificar e documentar as funções, responsabilidades, competências necessárias e relações hierárquicas.</w:t>
-      </w:r>
-    </w:p>
-    <w:p>
-      <w:pPr>
-        <w:rPr>
-          <w:rFonts w:ascii="Arial" w:hAnsi="Arial" w:cs="Arial"/>
-          <w:color w:val="212E35"/>
-          <w:lang w:eastAsia="pt-BR"/>
-        </w:rPr>
-      </w:pPr>
-    </w:p>
-    <w:p>
-      <w:pPr>
-        <w:rPr>
-          <w:rFonts w:ascii="Arial" w:hAnsi="Arial" w:cs="Arial"/>
-          <w:color w:val="212E35"/>
-          <w:lang w:eastAsia="pt-BR"/>
-        </w:rPr>
-      </w:pPr>
-      <w:r>
-        <w:rPr>
-          <w:rFonts w:ascii="Arial" w:hAnsi="Arial" w:cs="Arial"/>
-          <w:color w:val="212E35"/>
-          <w:lang w:eastAsia="pt-BR"/>
-        </w:rPr>
-        <w:tab/>
-        <w:t xml:space="preserve">&lt;&lt;Aqui será feito uma tabela de acordo com a área de processo estimando os recursos humanos </w:t>
-      </w:r>
-      <w:r>
-        <w:rPr>
-          <w:rFonts w:ascii="Arial" w:hAnsi="Arial" w:cs="Arial"/>
-          <w:color w:val="212E35"/>
-          <w:lang w:eastAsia="pt-BR"/>
-        </w:rPr>
-        <w:t>necessários. Além disso as funções e responsabilidades de cada função.&gt;&gt;</w:t>
-      </w:r>
-    </w:p>
-    <w:p>
-      <w:pPr>
-        <w:rPr>
-          <w:rFonts w:ascii="Arial" w:hAnsi="Arial" w:cs="Arial"/>
-        </w:rPr>
-      </w:pPr>
-    </w:p>
-    <w:p>
-      <w:pPr>
-        <w:pStyle w:val="Heading2"/>
-        <w:rPr>
-          <w:rFonts w:ascii="Arial" w:hAnsi="Arial" w:cs="Arial"/>
-          <w:b/>
-          <w:sz w:val="32"/>
-          <w:szCs w:val="32"/>
-        </w:rPr>
-      </w:pPr>
-      <w:r>
-        <w:rPr>
-          <w:rFonts w:ascii="Arial" w:hAnsi="Arial" w:cs="Arial"/>
-          <w:b/>
-          <w:sz w:val="32"/>
-          <w:szCs w:val="32"/>
-        </w:rPr>
-        <w:lastRenderedPageBreak/>
-        <w:t>2.3 Estimar Custo</w:t>
-      </w:r>
-    </w:p>
-    <w:p>
-      <w:pPr>
-        <w:rPr>
-          <w:rFonts w:ascii="Arial" w:hAnsi="Arial" w:cs="Arial"/>
-          <w:color w:val="212E35"/>
-          <w:lang w:eastAsia="pt-BR"/>
-        </w:rPr>
-      </w:pPr>
-      <w:r>
-        <w:rPr>
-          <w:rFonts w:ascii="Arial" w:hAnsi="Arial" w:cs="Arial"/>
-          <w:b/>
-          <w:sz w:val="32"/>
-          <w:szCs w:val="32"/>
-        </w:rPr>
-        <w:tab/>
-      </w:r>
-      <w:r>
-        <w:rPr>
-          <w:rFonts w:ascii="Arial" w:hAnsi="Arial" w:cs="Arial"/>
-          <w:color w:val="212E35"/>
-          <w:lang w:eastAsia="pt-BR"/>
-        </w:rPr>
-        <w:t>Estimar os Custos tem como objetivo desenvolver uma estimativa dos custos dos recursos necessários para executar as atividades do projeto.</w:t>
-      </w:r>
-      <w:r>
-        <w:rPr>
-          <w:rFonts w:ascii="Arial" w:hAnsi="Arial" w:cs="Arial"/>
-          <w:color w:val="212E35"/>
-          <w:lang w:eastAsia="pt-BR"/>
-        </w:rPr>
-        <w:t xml:space="preserve"> Esse custo é expresso em moeda, e leva em consideração: mão-de-obra, materiais, instalações, gerenciamento do projeto, custos extras.</w:t>
-      </w:r>
-    </w:p>
-    <w:p>
-      <w:pPr>
-        <w:rPr>
-          <w:rFonts w:ascii="Arial" w:hAnsi="Arial" w:cs="Arial"/>
-          <w:color w:val="212E35"/>
-          <w:lang w:eastAsia="pt-BR"/>
-        </w:rPr>
-      </w:pPr>
-      <w:r>
-        <w:rPr>
-          <w:rFonts w:ascii="Arial" w:hAnsi="Arial" w:cs="Arial"/>
-          <w:color w:val="212E35"/>
-          <w:lang w:eastAsia="pt-BR"/>
-        </w:rPr>
-        <w:tab/>
-        <w:t>&lt;&lt;Aqui será feita uma estimativa de custo total do projeto&gt;&gt;</w:t>
-      </w:r>
-    </w:p>
-    <w:p>
-      <w:pPr>
-        <w:rPr>
-          <w:rFonts w:ascii="Arial" w:hAnsi="Arial" w:cs="Arial"/>
-          <w:color w:val="212E35"/>
-          <w:lang w:eastAsia="pt-BR"/>
-        </w:rPr>
-      </w:pPr>
-    </w:p>
-    <w:p>
-      <w:pPr>
-        <w:outlineLvl w:val="0"/>
-        <w:rPr>
-          <w:rFonts w:ascii="Arial" w:hAnsi="Arial" w:cs="Arial"/>
-          <w:b/>
-          <w:sz w:val="32"/>
-          <w:szCs w:val="32"/>
-        </w:rPr>
-      </w:pPr>
-      <w:r>
-        <w:rPr>
-          <w:rFonts w:ascii="Arial" w:hAnsi="Arial" w:cs="Arial"/>
-          <w:b/>
-          <w:sz w:val="32"/>
-          <w:szCs w:val="32"/>
-        </w:rPr>
-        <w:t>3. Aprovação</w:t>
-      </w:r>
-    </w:p>
-    <w:p>
-      <w:pPr>
-        <w:rPr>
-          <w:rFonts w:ascii="Arial" w:hAnsi="Arial" w:cs="Arial"/>
-          <w:b/>
-          <w:sz w:val="32"/>
-          <w:szCs w:val="32"/>
-        </w:rPr>
-      </w:pPr>
-    </w:p>
-    <w:p>
-      <w:pPr>
-        <w:rPr>
-          <w:rFonts w:ascii="Arial" w:hAnsi="Arial" w:cs="Arial"/>
-        </w:rPr>
-      </w:pPr>
-      <w:r>
-        <w:rPr>
-          <w:rFonts w:ascii="Arial" w:hAnsi="Arial" w:cs="Arial"/>
-          <w:b/>
-          <w:sz w:val="32"/>
-          <w:szCs w:val="32"/>
-        </w:rPr>
-        <w:tab/>
-      </w:r>
-      <w:r>
-        <w:rPr>
-          <w:rFonts w:ascii="Arial" w:hAnsi="Arial" w:cs="Arial"/>
-        </w:rPr>
-        <w:t>&lt;&lt;Aqui será feita a aprovação pelos stakeholders do projeto sobre o plano de estimativas.&gt;&gt;</w:t>
-      </w:r>
-    </w:p>
-    <w:p>
-      <w:pPr>
-        <w:rPr>
-          <w:rFonts w:ascii="Arial" w:hAnsi="Arial" w:cs="Arial"/>
-          <w:b/>
-        </w:rPr>
-      </w:pPr>
     </w:p>
     <w:sectPr>
       <w:pgSz w:w="11900" w:h="16840"/>
@@ -639,7 +778,7 @@
 </file>
 
 <file path=word/numbering.xml><?xml version="1.0" encoding="utf-8"?>
-<w:numbering xmlns:wpc="http://schemas.microsoft.com/office/word/2010/wordprocessingCanvas" xmlns:mo="http://schemas.microsoft.com/office/mac/office/2008/main" xmlns:mc="http://schemas.openxmlformats.org/markup-compatibility/2006" xmlns:mv="urn:schemas-microsoft-com:mac:vml" xmlns:o="urn:schemas-microsoft-com:office:office" xmlns:r="http://schemas.openxmlformats.org/officeDocument/2006/relationships" xmlns:m="http://schemas.openxmlformats.org/officeDocument/2006/math" xmlns:v="urn:schemas-microsoft-com:vml" xmlns:wp14="http://schemas.microsoft.com/office/word/2010/wordprocessingDrawing" xmlns:wp="http://schemas.openxmlformats.org/drawingml/2006/wordprocessingDrawing" xmlns:w10="urn:schemas-microsoft-com:office:word" xmlns:w="http://schemas.openxmlformats.org/wordprocessingml/2006/main" xmlns:w14="http://schemas.microsoft.com/office/word/2010/wordml" xmlns:w15="http://schemas.microsoft.com/office/word/2012/wordml" xmlns:wpg="http://schemas.microsoft.com/office/word/2010/wordprocessingGroup" xmlns:wpi="http://schemas.microsoft.com/office/word/2010/wordprocessingInk" xmlns:wne="http://schemas.microsoft.com/office/word/2006/wordml" xmlns:wps="http://schemas.microsoft.com/office/word/2010/wordprocessingShape" mc:Ignorable="w14 w15 wp14">
+<w:numbering xmlns:wpc="http://schemas.microsoft.com/office/word/2010/wordprocessingCanvas" xmlns:mc="http://schemas.openxmlformats.org/markup-compatibility/2006" xmlns:o="urn:schemas-microsoft-com:office:office" xmlns:r="http://schemas.openxmlformats.org/officeDocument/2006/relationships" xmlns:m="http://schemas.openxmlformats.org/officeDocument/2006/math" xmlns:v="urn:schemas-microsoft-com:vml" xmlns:wp14="http://schemas.microsoft.com/office/word/2010/wordprocessingDrawing" xmlns:wp="http://schemas.openxmlformats.org/drawingml/2006/wordprocessingDrawing" xmlns:w10="urn:schemas-microsoft-com:office:word" xmlns:w="http://schemas.openxmlformats.org/wordprocessingml/2006/main" xmlns:w14="http://schemas.microsoft.com/office/word/2010/wordml" xmlns:w15="http://schemas.microsoft.com/office/word/2012/wordml" xmlns:wpg="http://schemas.microsoft.com/office/word/2010/wordprocessingGroup" xmlns:wpi="http://schemas.microsoft.com/office/word/2010/wordprocessingInk" xmlns:wne="http://schemas.microsoft.com/office/word/2006/wordml" xmlns:wps="http://schemas.microsoft.com/office/word/2010/wordprocessingShape" mc:Ignorable="w14 w15 wp14">
   <w:abstractNum w:abstractNumId="0">
     <w:nsid w:val="1ECD5EDD"/>
     <w:multiLevelType w:val="hybridMultilevel"/>
@@ -938,7 +1077,7 @@
     </w:rPrDefault>
     <w:pPrDefault/>
   </w:docDefaults>
-  <w:latentStyles w:defLockedState="0" w:defUIPriority="99" w:defSemiHidden="0" w:defUnhideWhenUsed="0" w:defQFormat="0" w:count="380">
+  <w:latentStyles w:defLockedState="0" w:defUIPriority="99" w:defSemiHidden="0" w:defUnhideWhenUsed="0" w:defQFormat="0" w:count="371">
     <w:lsdException w:name="Normal" w:uiPriority="0" w:qFormat="1"/>
     <w:lsdException w:name="heading 1" w:uiPriority="9" w:qFormat="1"/>
     <w:lsdException w:name="heading 2" w:semiHidden="1" w:uiPriority="9" w:unhideWhenUsed="1" w:qFormat="1"/>
@@ -1095,15 +1234,6 @@
     <w:lsdException w:name="Balloon Text" w:semiHidden="1" w:unhideWhenUsed="1"/>
     <w:lsdException w:name="Table Grid" w:uiPriority="39"/>
     <w:lsdException w:name="Table Theme" w:semiHidden="1" w:unhideWhenUsed="1"/>
-    <w:lsdException w:name="Note Level 1" w:semiHidden="1" w:unhideWhenUsed="1"/>
-    <w:lsdException w:name="Note Level 2" w:semiHidden="1" w:unhideWhenUsed="1"/>
-    <w:lsdException w:name="Note Level 3" w:semiHidden="1" w:unhideWhenUsed="1"/>
-    <w:lsdException w:name="Note Level 4" w:semiHidden="1" w:unhideWhenUsed="1"/>
-    <w:lsdException w:name="Note Level 5" w:semiHidden="1" w:unhideWhenUsed="1"/>
-    <w:lsdException w:name="Note Level 6" w:semiHidden="1" w:unhideWhenUsed="1"/>
-    <w:lsdException w:name="Note Level 7" w:semiHidden="1" w:unhideWhenUsed="1"/>
-    <w:lsdException w:name="Note Level 8" w:semiHidden="1" w:unhideWhenUsed="1"/>
-    <w:lsdException w:name="Note Level 9" w:semiHidden="1" w:unhideWhenUsed="1"/>
     <w:lsdException w:name="Placeholder Text" w:semiHidden="1"/>
     <w:lsdException w:name="No Spacing" w:uiPriority="1" w:qFormat="1"/>
     <w:lsdException w:name="Light Shading" w:uiPriority="60"/>
@@ -1328,11 +1458,11 @@
       <w:lang w:eastAsia="es-ES"/>
     </w:rPr>
   </w:style>
-  <w:style w:type="paragraph" w:styleId="Heading2">
+  <w:style w:type="paragraph" w:styleId="Ttulo2">
     <w:name w:val="heading 2"/>
     <w:basedOn w:val="Normal"/>
     <w:next w:val="Normal"/>
-    <w:link w:val="Heading2Char"/>
+    <w:link w:val="Ttulo2Char"/>
     <w:uiPriority w:val="9"/>
     <w:semiHidden/>
     <w:unhideWhenUsed/>
@@ -1351,11 +1481,11 @@
       <w:szCs w:val="26"/>
     </w:rPr>
   </w:style>
-  <w:style w:type="paragraph" w:styleId="Heading3">
+  <w:style w:type="paragraph" w:styleId="Ttulo3">
     <w:name w:val="heading 3"/>
     <w:basedOn w:val="Normal"/>
     <w:next w:val="Normal"/>
-    <w:link w:val="Heading3Char"/>
+    <w:link w:val="Ttulo3Char"/>
     <w:uiPriority w:val="9"/>
     <w:semiHidden/>
     <w:unhideWhenUsed/>
@@ -1372,13 +1502,13 @@
       <w:color w:val="1F4D78" w:themeColor="accent1" w:themeShade="7F"/>
     </w:rPr>
   </w:style>
-  <w:style w:type="character" w:default="1" w:styleId="DefaultParagraphFont">
+  <w:style w:type="character" w:default="1" w:styleId="Fontepargpadro">
     <w:name w:val="Default Paragraph Font"/>
     <w:uiPriority w:val="1"/>
     <w:semiHidden/>
     <w:unhideWhenUsed/>
   </w:style>
-  <w:style w:type="table" w:default="1" w:styleId="TableNormal">
+  <w:style w:type="table" w:default="1" w:styleId="Tabelanormal">
     <w:name w:val="Normal Table"/>
     <w:uiPriority w:val="99"/>
     <w:semiHidden/>
@@ -1393,15 +1523,15 @@
       </w:tblCellMar>
     </w:tblPr>
   </w:style>
-  <w:style w:type="numbering" w:default="1" w:styleId="NoList">
+  <w:style w:type="numbering" w:default="1" w:styleId="Semlista">
     <w:name w:val="No List"/>
     <w:uiPriority w:val="99"/>
     <w:semiHidden/>
     <w:unhideWhenUsed/>
   </w:style>
-  <w:style w:type="character" w:styleId="Strong">
+  <w:style w:type="character" w:styleId="Forte">
     <w:name w:val="Strong"/>
-    <w:basedOn w:val="DefaultParagraphFont"/>
+    <w:basedOn w:val="Fontepargpadro"/>
     <w:uiPriority w:val="22"/>
     <w:qFormat/>
     <w:rsid w:val="000C57F6"/>
@@ -1410,7 +1540,7 @@
       <w:bCs/>
     </w:rPr>
   </w:style>
-  <w:style w:type="paragraph" w:styleId="ListParagraph">
+  <w:style w:type="paragraph" w:styleId="PargrafodaLista">
     <w:name w:val="List Paragraph"/>
     <w:basedOn w:val="Normal"/>
     <w:uiPriority w:val="34"/>
@@ -1421,10 +1551,10 @@
       <w:contextualSpacing/>
     </w:pPr>
   </w:style>
-  <w:style w:type="paragraph" w:styleId="DocumentMap">
+  <w:style w:type="paragraph" w:styleId="MapadoDocumento">
     <w:name w:val="Document Map"/>
     <w:basedOn w:val="Normal"/>
-    <w:link w:val="DocumentMapChar"/>
+    <w:link w:val="MapadoDocumentoChar"/>
     <w:uiPriority w:val="99"/>
     <w:semiHidden/>
     <w:unhideWhenUsed/>
@@ -1433,10 +1563,10 @@
       <w:rFonts w:ascii="Helvetica" w:hAnsi="Helvetica"/>
     </w:rPr>
   </w:style>
-  <w:style w:type="character" w:customStyle="1" w:styleId="DocumentMapChar">
-    <w:name w:val="Document Map Char"/>
-    <w:basedOn w:val="DefaultParagraphFont"/>
-    <w:link w:val="DocumentMap"/>
+  <w:style w:type="character" w:customStyle="1" w:styleId="MapadoDocumentoChar">
+    <w:name w:val="Mapa do Documento Char"/>
+    <w:basedOn w:val="Fontepargpadro"/>
+    <w:link w:val="MapadoDocumento"/>
     <w:uiPriority w:val="99"/>
     <w:semiHidden/>
     <w:rsid w:val="0058255E"/>
@@ -1445,10 +1575,10 @@
       <w:lang w:eastAsia="es-ES"/>
     </w:rPr>
   </w:style>
-  <w:style w:type="character" w:customStyle="1" w:styleId="Heading2Char">
-    <w:name w:val="Heading 2 Char"/>
-    <w:basedOn w:val="DefaultParagraphFont"/>
-    <w:link w:val="Heading2"/>
+  <w:style w:type="character" w:customStyle="1" w:styleId="Ttulo2Char">
+    <w:name w:val="Título 2 Char"/>
+    <w:basedOn w:val="Fontepargpadro"/>
+    <w:link w:val="Ttulo2"/>
     <w:uiPriority w:val="9"/>
     <w:semiHidden/>
     <w:rsid w:val="0058255E"/>
@@ -1460,10 +1590,10 @@
       <w:lang w:eastAsia="es-ES"/>
     </w:rPr>
   </w:style>
-  <w:style w:type="character" w:customStyle="1" w:styleId="Heading3Char">
-    <w:name w:val="Heading 3 Char"/>
-    <w:basedOn w:val="DefaultParagraphFont"/>
-    <w:link w:val="Heading3"/>
+  <w:style w:type="character" w:customStyle="1" w:styleId="Ttulo3Char">
+    <w:name w:val="Título 3 Char"/>
+    <w:basedOn w:val="Fontepargpadro"/>
+    <w:link w:val="Ttulo3"/>
     <w:uiPriority w:val="9"/>
     <w:semiHidden/>
     <w:rsid w:val="0058255E"/>
@@ -1742,7 +1872,7 @@
 </file>
 
 <file path=customXml/itemProps1.xml><?xml version="1.0" encoding="utf-8"?>
-<ds:datastoreItem xmlns:ds="http://schemas.openxmlformats.org/officeDocument/2006/customXml" ds:itemID="{BD10B834-7621-A24B-85B0-FC827A9FE4B2}">
+<ds:datastoreItem xmlns:ds="http://schemas.openxmlformats.org/officeDocument/2006/customXml" ds:itemID="{69588878-60E1-4F3B-AA5A-89311EFECC41}">
   <ds:schemaRefs>
     <ds:schemaRef ds:uri="http://schemas.openxmlformats.org/officeDocument/2006/bibliography"/>
   </ds:schemaRefs>

</xml_diff>